<commit_message>
Alert on form submit
</commit_message>
<xml_diff>
--- a/src/assets/Resume.docx
+++ b/src/assets/Resume.docx
@@ -309,11 +309,17 @@
         </w:rPr>
         <w:t>Projects</w:t>
       </w:r>
+      <w:r>
+        <w:rPr>
+          <w:color w:val="auto"/>
+        </w:rPr>
+        <w:t xml:space="preserve"> Examples</w:t>
+      </w:r>
     </w:p>
     <w:tbl>
       <w:tblPr>
         <w:tblStyle w:val="TableGrid"/>
-        <w:tblW w:w="5128" w:type="pct"/>
+        <w:tblW w:w="5400" w:type="pct"/>
         <w:tblInd w:w="72" w:type="dxa"/>
         <w:tblBorders>
           <w:left w:val="dotted" w:sz="18" w:space="0" w:color="BFBFBF" w:themeColor="background1" w:themeShade="BF"/>
@@ -326,15 +332,15 @@
         <w:tblDescription w:val="Experience layout table"/>
       </w:tblPr>
       <w:tblGrid>
-        <w:gridCol w:w="9576"/>
+        <w:gridCol w:w="10084"/>
       </w:tblGrid>
       <w:tr>
         <w:trPr>
-          <w:trHeight w:val="405"/>
+          <w:trHeight w:val="413"/>
         </w:trPr>
         <w:tc>
           <w:tcPr>
-            <w:tcW w:w="9576" w:type="dxa"/>
+            <w:tcW w:w="10084" w:type="dxa"/>
           </w:tcPr>
           <w:p>
             <w:pPr>
@@ -376,44 +382,7 @@
                 <w:color w:val="auto"/>
                 <w:u w:val="none"/>
               </w:rPr>
-              <w:t xml:space="preserve">    </w:t>
-            </w:r>
-            <w:r>
-              <w:rPr>
-                <w:rStyle w:val="Hyperlink"/>
-                <w:b/>
-                <w:bCs/>
-                <w:color w:val="auto"/>
-                <w:u w:val="none"/>
-              </w:rPr>
-              <w:t>//</w:t>
-            </w:r>
-            <w:r>
-              <w:rPr>
-                <w:rStyle w:val="Hyperlink"/>
-                <w:b/>
-                <w:bCs/>
-                <w:color w:val="auto"/>
-                <w:u w:val="none"/>
-              </w:rPr>
               <w:t xml:space="preserve">   </w:t>
-            </w:r>
-            <w:hyperlink r:id="rId10" w:history="1">
-              <w:r>
-                <w:rPr>
-                  <w:rStyle w:val="Hyperlink"/>
-                  <w:b/>
-                  <w:bCs/>
-                </w:rPr>
-                <w:t>https://trello-client-zm.herokuapp.com</w:t>
-              </w:r>
-            </w:hyperlink>
-            <w:r>
-              <w:rPr>
-                <w:b/>
-                <w:bCs/>
-              </w:rPr>
-              <w:t xml:space="preserve"> </w:t>
             </w:r>
           </w:p>
           <w:p>
@@ -475,7 +444,13 @@
               <w:rPr>
                 <w:color w:val="auto"/>
               </w:rPr>
-              <w:t>MEMORY CARDS GAME</w:t>
+              <w:t>Rock Paper ScISSORS</w:t>
+            </w:r>
+            <w:r>
+              <w:rPr>
+                <w:color w:val="auto"/>
+              </w:rPr>
+              <w:t xml:space="preserve"> GAME</w:t>
             </w:r>
           </w:p>
           <w:p>
@@ -486,33 +461,32 @@
                 <w:bCs/>
               </w:rPr>
             </w:pPr>
-            <w:hyperlink r:id="rId11" w:history="1">
+            <w:hyperlink r:id="rId10" w:history="1">
               <w:r>
                 <w:rPr>
                   <w:rStyle w:val="Hyperlink"/>
                   <w:b/>
                   <w:bCs/>
                 </w:rPr>
-                <w:t>https://github.com/maklaut007/Memory-Card-Game</w:t>
+                <w:t>https://github.com/maklaut007/rock-paper-scissors</w:t>
               </w:r>
             </w:hyperlink>
             <w:r>
               <w:rPr>
-                <w:rStyle w:val="Hyperlink"/>
-                <w:color w:val="auto"/>
-                <w:u w:val="none"/>
+                <w:b/>
+                <w:bCs/>
+              </w:rPr>
+              <w:t xml:space="preserve"> //</w:t>
+            </w:r>
+            <w:r>
+              <w:rPr>
+                <w:b/>
+                <w:bCs/>
               </w:rPr>
               <w:t xml:space="preserve"> </w:t>
             </w:r>
             <w:r>
-              <w:rPr>
-                <w:rStyle w:val="Hyperlink"/>
-                <w:b/>
-                <w:bCs/>
-                <w:color w:val="auto"/>
-                <w:u w:val="none"/>
-              </w:rPr>
-              <w:t>//</w:t>
+              <w:t xml:space="preserve"> </w:t>
             </w:r>
             <w:r>
               <w:rPr>
@@ -524,16 +498,14 @@
               </w:rPr>
               <w:t xml:space="preserve"> </w:t>
             </w:r>
-            <w:hyperlink r:id="rId12" w:history="1">
-              <w:r>
-                <w:rPr>
-                  <w:rStyle w:val="Hyperlink"/>
-                  <w:b/>
-                  <w:bCs/>
-                </w:rPr>
-                <w:t>https://memory-cards-zm.herokuapp.com</w:t>
-              </w:r>
-            </w:hyperlink>
+            <w:r>
+              <w:rPr>
+                <w:rStyle w:val="Hyperlink"/>
+                <w:b/>
+                <w:bCs/>
+              </w:rPr>
+              <w:t>https://master.d3sbyiqrv7e0om.amplifyapp.com</w:t>
+            </w:r>
             <w:r>
               <w:rPr>
                 <w:b/>
@@ -553,7 +525,13 @@
               <w:rPr>
                 <w:color w:val="auto"/>
               </w:rPr>
-              <w:t>Memory card game application, built with React</w:t>
+              <w:t>Rock-Paper-Scissors</w:t>
+            </w:r>
+            <w:r>
+              <w:rPr>
+                <w:color w:val="auto"/>
+              </w:rPr>
+              <w:t xml:space="preserve"> game application, built with React</w:t>
             </w:r>
             <w:r>
               <w:rPr>
@@ -571,16 +549,8 @@
               <w:rPr>
                 <w:color w:val="auto"/>
               </w:rPr>
-              <w:t xml:space="preserve"> and </w:t>
+              <w:t xml:space="preserve"> and styled-components</w:t>
             </w:r>
-            <w:proofErr w:type="gramStart"/>
-            <w:r>
-              <w:rPr>
-                <w:color w:val="auto"/>
-              </w:rPr>
-              <w:t>styled-components</w:t>
-            </w:r>
-            <w:proofErr w:type="gramEnd"/>
             <w:r>
               <w:rPr>
                 <w:color w:val="auto"/>
@@ -592,11 +562,11 @@
       </w:tr>
       <w:tr>
         <w:trPr>
-          <w:trHeight w:val="405"/>
+          <w:trHeight w:val="413"/>
         </w:trPr>
         <w:tc>
           <w:tcPr>
-            <w:tcW w:w="9576" w:type="dxa"/>
+            <w:tcW w:w="10084" w:type="dxa"/>
           </w:tcPr>
           <w:p>
             <w:pPr>
@@ -1202,8 +1172,8 @@
       </w:pPr>
     </w:p>
     <w:sectPr>
-      <w:footerReference w:type="default" r:id="rId13"/>
-      <w:headerReference w:type="first" r:id="rId14"/>
+      <w:footerReference w:type="default" r:id="rId11"/>
+      <w:headerReference w:type="first" r:id="rId12"/>
       <w:pgSz w:w="12240" w:h="15840" w:code="1"/>
       <w:pgMar w:top="950" w:right="1440" w:bottom="1080" w:left="1440" w:header="576" w:footer="720" w:gutter="0"/>
       <w:cols w:space="720"/>
@@ -1923,43 +1893,43 @@
       </w:pPr>
     </w:lvl>
   </w:abstractNum>
-  <w:num w:numId="1">
+  <w:num w:numId="1" w16cid:durableId="613054254">
     <w:abstractNumId w:val="9"/>
   </w:num>
-  <w:num w:numId="2">
+  <w:num w:numId="2" w16cid:durableId="1077828849">
     <w:abstractNumId w:val="8"/>
   </w:num>
-  <w:num w:numId="3">
+  <w:num w:numId="3" w16cid:durableId="479469705">
     <w:abstractNumId w:val="7"/>
   </w:num>
-  <w:num w:numId="4">
+  <w:num w:numId="4" w16cid:durableId="845287259">
     <w:abstractNumId w:val="6"/>
   </w:num>
-  <w:num w:numId="5">
+  <w:num w:numId="5" w16cid:durableId="827550949">
     <w:abstractNumId w:val="10"/>
   </w:num>
-  <w:num w:numId="6">
+  <w:num w:numId="6" w16cid:durableId="999767985">
     <w:abstractNumId w:val="3"/>
   </w:num>
-  <w:num w:numId="7">
+  <w:num w:numId="7" w16cid:durableId="759982918">
     <w:abstractNumId w:val="11"/>
   </w:num>
-  <w:num w:numId="8">
+  <w:num w:numId="8" w16cid:durableId="1758549928">
     <w:abstractNumId w:val="2"/>
   </w:num>
-  <w:num w:numId="9">
+  <w:num w:numId="9" w16cid:durableId="1553737673">
     <w:abstractNumId w:val="12"/>
   </w:num>
-  <w:num w:numId="10">
+  <w:num w:numId="10" w16cid:durableId="1163660708">
     <w:abstractNumId w:val="5"/>
   </w:num>
-  <w:num w:numId="11">
+  <w:num w:numId="11" w16cid:durableId="1393386863">
     <w:abstractNumId w:val="4"/>
   </w:num>
-  <w:num w:numId="12">
+  <w:num w:numId="12" w16cid:durableId="1168013526">
     <w:abstractNumId w:val="1"/>
   </w:num>
-  <w:num w:numId="13">
+  <w:num w:numId="13" w16cid:durableId="1231379217">
     <w:abstractNumId w:val="0"/>
   </w:num>
 </w:numbering>
@@ -26798,6 +26768,7 @@
   </w:compat>
   <w:rsids>
     <w:rsidRoot w:val="00496C89"/>
+    <w:rsid w:val="00012AC5"/>
     <w:rsid w:val="00064D92"/>
     <w:rsid w:val="004017DB"/>
     <w:rsid w:val="00496C89"/>
@@ -26811,6 +26782,7 @@
     <w:rsid w:val="00AE4A79"/>
     <w:rsid w:val="00B36B94"/>
     <w:rsid w:val="00C87437"/>
+    <w:rsid w:val="00FC7B16"/>
   </w:rsids>
   <m:mathPr>
     <m:mathFont m:val="Cambria Math"/>

</xml_diff>